<commit_message>
fix screenshot, assignment ready
</commit_message>
<xml_diff>
--- a/module_1/assignment_2/Thomas-M1.2.docx
+++ b/module_1/assignment_2/Thomas-M1.2.docx
@@ -405,6 +405,24 @@
                                       </w:pPr>
                                       <w:r>
                                         <w:rPr>
+                                          <w:rFonts w:hint="default"/>
+                                          <w:color w:val="595959" w:themeColor="text1" w:themeTint="A6"/>
+                                          <w:sz w:val="108"/>
+                                          <w:szCs w:val="108"/>
+                                          <w:lang w:val="en-US"/>
+                                          <w14:textFill>
+                                            <w14:solidFill>
+                                              <w14:schemeClr w14:val="tx1">
+                                                <w14:lumMod w14:val="65000"/>
+                                                <w14:lumOff w14:val="35000"/>
+                                              </w14:schemeClr>
+                                            </w14:solidFill>
+                                          </w14:textFill>
+                                        </w:rPr>
+                                        <w:t>M</w:t>
+                                      </w:r>
+                                      <w:r>
+                                        <w:rPr>
                                           <w:color w:val="595959" w:themeColor="text1" w:themeTint="A6"/>
                                           <w:sz w:val="108"/>
                                           <w:szCs w:val="108"/>
@@ -417,7 +435,7 @@
                                             </w14:solidFill>
                                           </w14:textFill>
                                         </w:rPr>
-                                        <w:t>A1</w:t>
+                                        <w:t>1</w:t>
                                       </w:r>
                                       <w:r>
                                         <w:rPr>
@@ -805,6 +823,24 @@
                                 </w:pPr>
                                 <w:r>
                                   <w:rPr>
+                                    <w:rFonts w:hint="default"/>
+                                    <w:color w:val="595959" w:themeColor="text1" w:themeTint="A6"/>
+                                    <w:sz w:val="108"/>
+                                    <w:szCs w:val="108"/>
+                                    <w:lang w:val="en-US"/>
+                                    <w14:textFill>
+                                      <w14:solidFill>
+                                        <w14:schemeClr w14:val="tx1">
+                                          <w14:lumMod w14:val="65000"/>
+                                          <w14:lumOff w14:val="35000"/>
+                                        </w14:schemeClr>
+                                      </w14:solidFill>
+                                    </w14:textFill>
+                                  </w:rPr>
+                                  <w:t>M</w:t>
+                                </w:r>
+                                <w:r>
+                                  <w:rPr>
                                     <w:color w:val="595959" w:themeColor="text1" w:themeTint="A6"/>
                                     <w:sz w:val="108"/>
                                     <w:szCs w:val="108"/>
@@ -817,7 +853,7 @@
                                       </w14:solidFill>
                                     </w14:textFill>
                                   </w:rPr>
-                                  <w:t>A1</w:t>
+                                  <w:t>1</w:t>
                                 </w:r>
                                 <w:r>
                                   <w:rPr>
@@ -963,6 +999,7 @@
     <w:p>
       <w:pPr>
         <w:numPr>
+          <w:ilvl w:val="0"/>
           <w:numId w:val="0"/>
         </w:numPr>
         <w:rPr>
@@ -1024,6 +1061,7 @@
     <w:p>
       <w:pPr>
         <w:numPr>
+          <w:ilvl w:val="0"/>
           <w:numId w:val="0"/>
         </w:numPr>
         <w:rPr>
@@ -1072,6 +1110,7 @@
     <w:p>
       <w:pPr>
         <w:numPr>
+          <w:ilvl w:val="0"/>
           <w:numId w:val="0"/>
         </w:numPr>
         <w:ind w:leftChars="0"/>
@@ -1166,9 +1205,9 @@
       <w:r>
         <w:drawing>
           <wp:inline distT="0" distB="0" distL="114300" distR="114300">
-            <wp:extent cx="5935345" cy="3398520"/>
+            <wp:extent cx="5940425" cy="5648325"/>
             <wp:effectExtent l="0" t="0" r="0" b="0"/>
-            <wp:docPr id="2" name="Picture 2"/>
+            <wp:docPr id="2" name="Picture 1"/>
             <wp:cNvGraphicFramePr>
               <a:graphicFrameLocks xmlns:a="http://schemas.openxmlformats.org/drawingml/2006/main" noChangeAspect="1"/>
             </wp:cNvGraphicFramePr>
@@ -1176,7 +1215,7 @@
               <a:graphicData uri="http://schemas.openxmlformats.org/drawingml/2006/picture">
                 <pic:pic xmlns:pic="http://schemas.openxmlformats.org/drawingml/2006/picture">
                   <pic:nvPicPr>
-                    <pic:cNvPr id="2" name="Picture 2"/>
+                    <pic:cNvPr id="2" name="Picture 1"/>
                     <pic:cNvPicPr>
                       <a:picLocks noChangeAspect="1"/>
                     </pic:cNvPicPr>
@@ -1190,7 +1229,7 @@
                   <pic:spPr>
                     <a:xfrm>
                       <a:off x="0" y="0"/>
-                      <a:ext cx="5935345" cy="3398520"/>
+                      <a:ext cx="5940425" cy="5648325"/>
                     </a:xfrm>
                     <a:prstGeom prst="rect">
                       <a:avLst/>
@@ -1226,11 +1265,42 @@
     </w:p>
     <w:p>
       <w:pPr>
+        <w:numPr>
+          <w:ilvl w:val="0"/>
+          <w:numId w:val="1"/>
+        </w:numPr>
+        <w:ind w:left="0" w:leftChars="0" w:firstLine="0" w:firstLineChars="0"/>
         <w:rPr>
           <w:rFonts w:hint="default"/>
           <w:lang w:val="en-US"/>
         </w:rPr>
       </w:pPr>
+      <w:r>
+        <w:rPr>
+          <w:rFonts w:hint="default"/>
+          <w:lang w:val="en-US"/>
+        </w:rPr>
+        <w:t>Combine all 3 items into a single word document and title it &lt;your-last-name&gt;-&lt;assignment-name&gt; .docx.</w:t>
+      </w:r>
+    </w:p>
+    <w:p>
+      <w:pPr>
+        <w:numPr>
+          <w:numId w:val="0"/>
+        </w:numPr>
+        <w:ind w:leftChars="0"/>
+        <w:rPr>
+          <w:rFonts w:hint="default"/>
+          <w:lang w:val="en-US"/>
+        </w:rPr>
+      </w:pPr>
+      <w:r>
+        <w:rPr>
+          <w:rFonts w:hint="default"/>
+          <w:lang w:val="en-US"/>
+        </w:rPr>
+        <w:t>See:  this document</w:t>
+      </w:r>
       <w:bookmarkStart w:id="0" w:name="_GoBack"/>
       <w:bookmarkEnd w:id="0"/>
     </w:p>
@@ -1412,7 +1482,7 @@
     <w:lsdException w:uiPriority="99" w:name="Body Text Indent 2"/>
     <w:lsdException w:uiPriority="99" w:name="Body Text Indent 3"/>
     <w:lsdException w:uiPriority="99" w:name="Block Text"/>
-    <w:lsdException w:uiPriority="99" w:name="Hyperlink"/>
+    <w:lsdException w:qFormat="1" w:uiPriority="99" w:name="Hyperlink"/>
     <w:lsdException w:uiPriority="99" w:name="FollowedHyperlink"/>
     <w:lsdException w:qFormat="1" w:unhideWhenUsed="0" w:uiPriority="22" w:semiHidden="0" w:name="Strong"/>
     <w:lsdException w:qFormat="1" w:unhideWhenUsed="0" w:uiPriority="20" w:semiHidden="0" w:name="Emphasis"/>
@@ -1849,6 +1919,7 @@
     <w:basedOn w:val="11"/>
     <w:semiHidden/>
     <w:unhideWhenUsed/>
+    <w:qFormat/>
     <w:uiPriority w:val="99"/>
     <w:rPr>
       <w:color w:val="0000FF"/>
@@ -1921,6 +1992,7 @@
     <w:name w:val="No Spacing Char"/>
     <w:basedOn w:val="11"/>
     <w:link w:val="19"/>
+    <w:qFormat/>
     <w:uiPriority w:val="1"/>
   </w:style>
   <w:style w:type="character" w:customStyle="1" w:styleId="21">
@@ -1997,6 +2069,7 @@
     <w:basedOn w:val="11"/>
     <w:link w:val="7"/>
     <w:semiHidden/>
+    <w:qFormat/>
     <w:uiPriority w:val="9"/>
     <w:rPr>
       <w:caps/>
@@ -2009,6 +2082,7 @@
     <w:basedOn w:val="11"/>
     <w:link w:val="8"/>
     <w:semiHidden/>
+    <w:qFormat/>
     <w:uiPriority w:val="9"/>
     <w:rPr>
       <w:i/>
@@ -2052,6 +2126,7 @@
     <w:name w:val="Title Char"/>
     <w:basedOn w:val="11"/>
     <w:link w:val="18"/>
+    <w:qFormat/>
     <w:uiPriority w:val="10"/>
     <w:rPr>
       <w:caps/>
@@ -2065,6 +2140,7 @@
     <w:name w:val="Subtitle Char"/>
     <w:basedOn w:val="11"/>
     <w:link w:val="17"/>
+    <w:qFormat/>
     <w:uiPriority w:val="11"/>
     <w:rPr>
       <w:caps/>
@@ -2099,6 +2175,7 @@
     <w:name w:val="Quote Char"/>
     <w:basedOn w:val="11"/>
     <w:link w:val="33"/>
+    <w:qFormat/>
     <w:uiPriority w:val="29"/>
     <w:rPr>
       <w:i/>

</xml_diff>